<commit_message>
Git fini + PDF
</commit_message>
<xml_diff>
--- a/Git.docx
+++ b/Git.docx
@@ -84,82 +84,229 @@
         <w:t>apportées au projet</w:t>
       </w:r>
       <w:r>
+        <w:t xml:space="preserve"> (ou plutôt des différentes versions)</w:t>
+      </w:r>
+      <w:r>
+        <w:t>, aux codes sources, à la doc et tout ce qui compose le projet.</w:t>
+      </w:r>
+    </w:p>
+    <w:p>
+      <w:pPr>
+        <w:jc w:val="both"/>
+      </w:pPr>
+      <w:r>
+        <w:t>Grâce à git tu as donc un historique et une traçabilité de l’évolution de ton projet, qui te permet d’une part de voir où en est le projet,</w:t>
+      </w:r>
+      <w:r>
+        <w:t xml:space="preserve"> et quelles modifications ont été apportées</w:t>
+      </w:r>
+      <w:r>
+        <w:t>, par qui et à quelle date</w:t>
+      </w:r>
+      <w:r>
+        <w:t>. P</w:t>
+      </w:r>
+      <w:r>
+        <w:t xml:space="preserve">ratique </w:t>
+      </w:r>
+      <w:r>
+        <w:t xml:space="preserve">pour te rafraichir la mémoire </w:t>
+      </w:r>
+      <w:r>
+        <w:t xml:space="preserve">lorsque cela fait plusieurs mois que tu n’as pas travaillé </w:t>
+      </w:r>
+      <w:r>
+        <w:t>sur le projet en question</w:t>
+      </w:r>
+      <w:r>
+        <w:t xml:space="preserve">, et </w:t>
+      </w:r>
+      <w:r>
+        <w:t>également pratique pour</w:t>
+      </w:r>
+      <w:r>
+        <w:t xml:space="preserve"> faire marche arrière si tu te rends compte que l</w:t>
+      </w:r>
+      <w:r>
+        <w:t>a</w:t>
+      </w:r>
+      <w:r>
+        <w:t xml:space="preserve"> nouvelle</w:t>
+      </w:r>
+      <w:r>
+        <w:t xml:space="preserve"> version</w:t>
+      </w:r>
+      <w:r>
         <w:t xml:space="preserve"> </w:t>
       </w:r>
       <w:r>
-        <w:t xml:space="preserve">(ou plutôt </w:t>
-      </w:r>
-      <w:r>
-        <w:t xml:space="preserve">des différentes </w:t>
-      </w:r>
-      <w:r>
-        <w:t>versions</w:t>
-      </w:r>
-      <w:r>
-        <w:t>)</w:t>
-      </w:r>
-      <w:r>
-        <w:t>, aux codes sources, à la doc et tout ce qui compose le projet.</w:t>
+        <w:t>n’est</w:t>
+      </w:r>
+      <w:r>
+        <w:t xml:space="preserve"> finalement pas adaptée, ou provoque des bogues.</w:t>
       </w:r>
     </w:p>
     <w:p>
       <w:pPr>
         <w:jc w:val="both"/>
-      </w:pPr>
-      <w:r>
-        <w:t>Grâce à git tu as donc un historique et une traçabilité de l’évolution de ton projet, qui te permet d’une part de voir où en est le projet,</w:t>
-      </w:r>
-      <w:r>
-        <w:t xml:space="preserve"> et quelles modifications ont été apportées. P</w:t>
-      </w:r>
-      <w:r>
-        <w:t xml:space="preserve">ratique </w:t>
-      </w:r>
-      <w:r>
-        <w:t xml:space="preserve">pour te rafraichir la mémoire </w:t>
-      </w:r>
-      <w:r>
-        <w:t xml:space="preserve">lorsque cela fait plusieurs mois que tu n’as pas travaillé </w:t>
-      </w:r>
-      <w:r>
-        <w:t>sur le projet en question</w:t>
-      </w:r>
-      <w:r>
-        <w:t xml:space="preserve">, et </w:t>
-      </w:r>
-      <w:r>
-        <w:t>également pratique pour</w:t>
-      </w:r>
-      <w:r>
-        <w:t xml:space="preserve"> faire marche arrière si tu te rends compte que l</w:t>
-      </w:r>
-      <w:r>
-        <w:t>a</w:t>
-      </w:r>
-      <w:r>
-        <w:t xml:space="preserve"> nouvelle</w:t>
-      </w:r>
-      <w:r>
-        <w:t xml:space="preserve"> version</w:t>
+        <w:rPr>
+          <w:b/>
+        </w:rPr>
+      </w:pPr>
+      <w:r>
+        <w:rPr>
+          <w:b/>
+        </w:rPr>
+        <w:t>Commit</w:t>
+      </w:r>
+    </w:p>
+    <w:p>
+      <w:pPr>
+        <w:jc w:val="both"/>
+      </w:pPr>
+      <w:r>
+        <w:t xml:space="preserve">Un </w:t>
+      </w:r>
+      <w:r>
+        <w:t>« </w:t>
+      </w:r>
+      <w:r>
+        <w:t>commit</w:t>
+      </w:r>
+      <w:r>
+        <w:t> »</w:t>
+      </w:r>
+      <w:r>
+        <w:t xml:space="preserve"> c’est la </w:t>
+      </w:r>
+      <w:r>
+        <w:t>validation</w:t>
       </w:r>
       <w:r>
         <w:t xml:space="preserve"> </w:t>
       </w:r>
       <w:r>
-        <w:t>n’est</w:t>
-      </w:r>
-      <w:r>
-        <w:t xml:space="preserve"> finalement pas adaptée, ou provoque des bogues.</w:t>
+        <w:t>des</w:t>
+      </w:r>
+      <w:r>
+        <w:t xml:space="preserve"> modifications</w:t>
+      </w:r>
+      <w:r>
+        <w:t xml:space="preserve"> apportées à un ou plusieurs fichiers</w:t>
+      </w:r>
+      <w:r>
+        <w:t>, avec un</w:t>
+      </w:r>
+      <w:r>
+        <w:t xml:space="preserve"> commentaire récapitulatif des modifications apportées </w:t>
+      </w:r>
+      <w:r>
+        <w:t>à ceux-ci</w:t>
+      </w:r>
+      <w:r>
+        <w:t xml:space="preserve">. Cela te permet </w:t>
+      </w:r>
+      <w:r>
+        <w:t>d’enregistrer les différentes versions de ton projet</w:t>
+      </w:r>
+      <w:r>
+        <w:t xml:space="preserve"> sous forme d’historique </w:t>
+      </w:r>
+      <w:r>
+        <w:t>et de pouvoir à tout moment reven</w:t>
+      </w:r>
+      <w:r>
+        <w:t xml:space="preserve">ir dans le temps à un instant t. </w:t>
+      </w:r>
+      <w:r>
+        <w:t>E</w:t>
+      </w:r>
+      <w:r>
+        <w:t>galement, cela enregistre l’auteur, son mail, et la date du commit.</w:t>
       </w:r>
     </w:p>
     <w:p>
       <w:pPr>
         <w:jc w:val="both"/>
-      </w:pPr>
+        <w:rPr>
+          <w:b/>
+        </w:rPr>
+      </w:pPr>
+      <w:r>
+        <w:rPr>
+          <w:b/>
+        </w:rPr>
+        <w:t>Git log</w:t>
+      </w:r>
     </w:p>
     <w:p>
       <w:pPr>
         <w:jc w:val="both"/>
+      </w:pPr>
+      <w:r>
+        <w:t xml:space="preserve">La commande git log est tout simplement l’affichage de ton historique de </w:t>
+      </w:r>
+      <w:r>
+        <w:t>versions avec le commentaire associé, l’auteur de la soumission</w:t>
+      </w:r>
+      <w:r>
+        <w:t xml:space="preserve">, son email, </w:t>
+      </w:r>
+      <w:r>
+        <w:t>la date</w:t>
+      </w:r>
+      <w:r>
+        <w:t xml:space="preserve"> et l’heure</w:t>
+      </w:r>
+      <w:r>
+        <w:t xml:space="preserve"> de soumission. C’est</w:t>
+      </w:r>
+      <w:r>
+        <w:t xml:space="preserve"> donc la liste de tous les </w:t>
+      </w:r>
+      <w:r>
+        <w:t>« </w:t>
+      </w:r>
+      <w:r>
+        <w:t>commit</w:t>
+      </w:r>
+      <w:r>
+        <w:t> »</w:t>
+      </w:r>
+      <w:r>
+        <w:t xml:space="preserve"> effectué</w:t>
+      </w:r>
+      <w:r>
+        <w:t>s sur le projet</w:t>
+      </w:r>
+      <w:r>
+        <w:t xml:space="preserve">, </w:t>
+      </w:r>
+      <w:r>
+        <w:t>pour visualiser le</w:t>
+      </w:r>
+      <w:r>
+        <w:t xml:space="preserve"> fil des évènements</w:t>
+      </w:r>
+      <w:r>
+        <w:t xml:space="preserve"> chronologiques</w:t>
+      </w:r>
+      <w:r>
+        <w:t>.</w:t>
+      </w:r>
+      <w:r>
+        <w:t xml:space="preserve"> De plus, c</w:t>
+      </w:r>
+      <w:r>
+        <w:t>haque commit possède son identifiant unique, qui est également affiché</w:t>
+      </w:r>
+      <w:r>
+        <w:t>, et qui te permet de revenir à cet instant, sans pour autant perdre les commit plus récents. Tu peux naviguer entre les différentes versions aisément.</w:t>
+      </w:r>
+    </w:p>
+    <w:p>
+      <w:pPr>
+        <w:jc w:val="both"/>
         <w:rPr>
           <w:b/>
         </w:rPr>
@@ -168,7 +315,7 @@
         <w:rPr>
           <w:b/>
         </w:rPr>
-        <w:t>Commit</w:t>
+        <w:t>Branche</w:t>
       </w:r>
     </w:p>
     <w:p>
@@ -176,232 +323,283 @@
         <w:jc w:val="both"/>
       </w:pPr>
       <w:r>
-        <w:t xml:space="preserve">Un </w:t>
-      </w:r>
-      <w:r>
-        <w:t>« </w:t>
-      </w:r>
-      <w:r>
-        <w:t>commit</w:t>
-      </w:r>
-      <w:r>
-        <w:t> »</w:t>
-      </w:r>
-      <w:r>
-        <w:t xml:space="preserve"> c’est la </w:t>
-      </w:r>
-      <w:r>
-        <w:t>validation</w:t>
-      </w:r>
-      <w:r>
-        <w:t xml:space="preserve"> </w:t>
-      </w:r>
-      <w:r>
-        <w:t>des</w:t>
-      </w:r>
-      <w:r>
-        <w:t xml:space="preserve"> modifications</w:t>
-      </w:r>
-      <w:r>
-        <w:t xml:space="preserve"> apportées à un ou plusieurs fichiers</w:t>
-      </w:r>
-      <w:r>
-        <w:t>, avec un</w:t>
-      </w:r>
-      <w:r>
-        <w:t xml:space="preserve"> commentaire récapitulatif des modifications apportées à ces fichiers. Cela te permet </w:t>
-      </w:r>
-      <w:r>
-        <w:t>d’enregistrer les différentes versions de ton projet</w:t>
-      </w:r>
-      <w:r>
-        <w:t xml:space="preserve"> sous forme d’historique </w:t>
-      </w:r>
-      <w:r>
-        <w:t>et de pouvoir à tout moment revenir dans le temps à un instant t.</w:t>
-      </w:r>
-    </w:p>
-    <w:p>
-      <w:pPr>
-        <w:jc w:val="both"/>
-        <w:rPr>
-          <w:b/>
-        </w:rPr>
-      </w:pPr>
-      <w:r>
-        <w:rPr>
-          <w:b/>
-        </w:rPr>
-        <w:t>Git log</w:t>
-      </w:r>
-    </w:p>
-    <w:p>
-      <w:pPr>
-        <w:jc w:val="both"/>
-      </w:pPr>
-      <w:r>
-        <w:t xml:space="preserve">La commande git log est tout simplement l’affichage de ton historique de </w:t>
-      </w:r>
-      <w:r>
-        <w:t>versions avec le commentaire associé, l’auteur de la soumission</w:t>
-      </w:r>
-      <w:r>
-        <w:t xml:space="preserve">, son email, </w:t>
-      </w:r>
-      <w:r>
-        <w:t>la date</w:t>
-      </w:r>
-      <w:r>
-        <w:t xml:space="preserve"> et l’heure</w:t>
-      </w:r>
-      <w:r>
-        <w:t xml:space="preserve"> de soumission. C’est</w:t>
-      </w:r>
-      <w:r>
-        <w:t xml:space="preserve"> donc la liste de tous les </w:t>
-      </w:r>
-      <w:r>
-        <w:t>« </w:t>
-      </w:r>
-      <w:r>
-        <w:t>commit</w:t>
-      </w:r>
-      <w:r>
-        <w:t> »</w:t>
-      </w:r>
-      <w:r>
-        <w:t xml:space="preserve"> effectué</w:t>
-      </w:r>
-      <w:r>
-        <w:t>s sur le projet</w:t>
-      </w:r>
-      <w:r>
-        <w:t xml:space="preserve">, </w:t>
-      </w:r>
-      <w:r>
-        <w:t>pour visualiser le</w:t>
-      </w:r>
-      <w:r>
-        <w:t xml:space="preserve"> fil des évènements</w:t>
-      </w:r>
-      <w:r>
-        <w:t xml:space="preserve"> chronologiques</w:t>
-      </w:r>
-      <w:r>
-        <w:t>.</w:t>
-      </w:r>
-      <w:r>
-        <w:t xml:space="preserve"> De plus, c</w:t>
-      </w:r>
-      <w:r>
-        <w:t>haque commit possède son identifiant unique, qui est également affiché</w:t>
-      </w:r>
-      <w:r>
-        <w:t>, et qui te permet de revenir à cet instant, sans pour autant perdre les commit plus récents. Tu peux naviguer entre les différentes versions aisément.</w:t>
-      </w:r>
-    </w:p>
-    <w:p>
-      <w:pPr>
-        <w:jc w:val="both"/>
-        <w:rPr>
-          <w:b/>
-        </w:rPr>
-      </w:pPr>
-      <w:r>
-        <w:rPr>
-          <w:b/>
-        </w:rPr>
-        <w:t>Branche</w:t>
-      </w:r>
-    </w:p>
-    <w:p>
-      <w:pPr>
-        <w:jc w:val="both"/>
-      </w:pPr>
-      <w:r>
-        <w:t>Une branche est le parcours que suit un projet. Par convention la branche princip</w:t>
-      </w:r>
-      <w:r>
-        <w:t>al</w:t>
-      </w:r>
-      <w:r>
-        <w:t xml:space="preserve">e </w:t>
-      </w:r>
-      <w:r>
-        <w:t xml:space="preserve">(le tronc de l’arbre) </w:t>
-      </w:r>
-      <w:r>
-        <w:t xml:space="preserve">s’appelle « master ». Cette branche principale peut donc avoir des branches secondaires, des </w:t>
-      </w:r>
-      <w:r>
-        <w:t>« ramifications »</w:t>
-      </w:r>
-      <w:r>
-        <w:t xml:space="preserve">, dans lesquelles le projet </w:t>
-      </w:r>
-      <w:r>
-        <w:t>peut suivre</w:t>
-      </w:r>
-      <w:r>
-        <w:t xml:space="preserve"> des modifications différentes, ou des tests</w:t>
-      </w:r>
-      <w:r>
-        <w:t>, sans toucher à la branche principale (qui serait donc le « vrai » projet)</w:t>
-      </w:r>
-      <w:r>
-        <w:t>. Une branche peut aussi correspo</w:t>
-      </w:r>
-      <w:r>
-        <w:t xml:space="preserve">ndre à un « morceau » de projet, </w:t>
-      </w:r>
-      <w:r>
-        <w:t>codé par une personne</w:t>
-      </w:r>
-      <w:r>
-        <w:t xml:space="preserve"> pour ajouter des fonctionnalités par exemple</w:t>
-      </w:r>
-      <w:r>
-        <w:t>, puis un autre morceau codé par une autre personne dans une autre branche.</w:t>
-      </w:r>
-    </w:p>
-    <w:p>
-      <w:pPr>
-        <w:jc w:val="both"/>
-      </w:pPr>
-      <w:r>
-        <w:t>Ces branches peuvent ensuite être fusionnées entre elles, et</w:t>
-      </w:r>
-      <w:r>
-        <w:t>/ou</w:t>
-      </w:r>
-      <w:r>
-        <w:t xml:space="preserve"> à la branche « master » pour faire évoluer le projet dans une direction</w:t>
-      </w:r>
-      <w:r>
-        <w:t xml:space="preserve"> suite à toutes ces modifications</w:t>
-      </w:r>
-      <w:r>
-        <w:t>, ou pour l’ajout de</w:t>
-      </w:r>
-      <w:r>
-        <w:t xml:space="preserve"> nouvelles</w:t>
-      </w:r>
-      <w:r>
-        <w:t xml:space="preserve"> fonction</w:t>
-      </w:r>
-      <w:r>
-        <w:t>n</w:t>
-      </w:r>
-      <w:r>
-        <w:t>alités codées séparément par d’autres personnes par exemple.</w:t>
+        <w:t xml:space="preserve">Une branche est le parcours que suit un projet. Par convention la </w:t>
       </w:r>
       <w:bookmarkStart w:id="0" w:name="_GoBack"/>
       <w:bookmarkEnd w:id="0"/>
+      <w:r>
+        <w:t>branche princip</w:t>
+      </w:r>
+      <w:r>
+        <w:t>al</w:t>
+      </w:r>
+      <w:r>
+        <w:t xml:space="preserve">e </w:t>
+      </w:r>
+      <w:r>
+        <w:t xml:space="preserve">(le tronc de l’arbre) </w:t>
+      </w:r>
+      <w:r>
+        <w:t xml:space="preserve">s’appelle « master ». Cette branche principale peut donc avoir des branches secondaires, des </w:t>
+      </w:r>
+      <w:r>
+        <w:t>« ramifications »</w:t>
+      </w:r>
+      <w:r>
+        <w:t xml:space="preserve">, dans lesquelles le projet </w:t>
+      </w:r>
+      <w:r>
+        <w:t>peut suivre</w:t>
+      </w:r>
+      <w:r>
+        <w:t xml:space="preserve"> des modifications différentes, ou des tests</w:t>
+      </w:r>
+      <w:r>
+        <w:t>, sans toucher à la branche principale (qui serait donc le « vrai » projet)</w:t>
+      </w:r>
+      <w:r>
+        <w:t>. Une branche peut aussi correspo</w:t>
+      </w:r>
+      <w:r>
+        <w:t xml:space="preserve">ndre à un « morceau » de projet, </w:t>
+      </w:r>
+      <w:r>
+        <w:t>codé par une personne</w:t>
+      </w:r>
+      <w:r>
+        <w:t xml:space="preserve"> pour ajouter des fonctionnalités par exemple</w:t>
+      </w:r>
+      <w:r>
+        <w:t>, puis un autre morceau codé par une autre personne dans une autre branche.</w:t>
+      </w:r>
     </w:p>
     <w:p>
       <w:pPr>
         <w:jc w:val="both"/>
       </w:pPr>
+      <w:r>
+        <w:t>Ces branches peuvent ensuite être fusionnées entre elles, et</w:t>
+      </w:r>
+      <w:r>
+        <w:t>/ou</w:t>
+      </w:r>
+      <w:r>
+        <w:t xml:space="preserve"> à la branche « master » pour faire évoluer le projet dans une direction</w:t>
+      </w:r>
+      <w:r>
+        <w:t xml:space="preserve"> suite à toutes ces modifications</w:t>
+      </w:r>
+      <w:r>
+        <w:t>, ou pour l’ajout de</w:t>
+      </w:r>
+      <w:r>
+        <w:t xml:space="preserve"> nouvelles</w:t>
+      </w:r>
+      <w:r>
+        <w:t xml:space="preserve"> fonction</w:t>
+      </w:r>
+      <w:r>
+        <w:t>n</w:t>
+      </w:r>
+      <w:r>
+        <w:t>alités codées séparément par d’autres personnes par exemple.</w:t>
+      </w:r>
+    </w:p>
+    <w:p>
+      <w:pPr>
+        <w:jc w:val="both"/>
+      </w:pPr>
+      <w:r>
+        <w:t xml:space="preserve">En </w:t>
+      </w:r>
+      <w:r>
+        <w:rPr>
+          <w:i/>
+        </w:rPr>
+        <w:fldChar w:fldCharType="begin"/>
+      </w:r>
+      <w:r>
+        <w:rPr>
+          <w:i/>
+        </w:rPr>
+        <w:instrText xml:space="preserve"> REF _Ref462054374 \h </w:instrText>
+      </w:r>
+      <w:r>
+        <w:rPr>
+          <w:i/>
+        </w:rPr>
+      </w:r>
+      <w:r>
+        <w:rPr>
+          <w:i/>
+        </w:rPr>
+        <w:instrText xml:space="preserve"> \* MERGEFORMAT </w:instrText>
+      </w:r>
+      <w:r>
+        <w:rPr>
+          <w:i/>
+        </w:rPr>
+        <w:fldChar w:fldCharType="separate"/>
+      </w:r>
+      <w:r>
+        <w:rPr>
+          <w:i/>
+        </w:rPr>
+        <w:t xml:space="preserve">Figure </w:t>
+      </w:r>
+      <w:r>
+        <w:rPr>
+          <w:i/>
+          <w:noProof/>
+        </w:rPr>
+        <w:t>1</w:t>
+      </w:r>
+      <w:r>
+        <w:t xml:space="preserve"> Exemple d'un git log</w:t>
+      </w:r>
+      <w:r>
+        <w:rPr>
+          <w:i/>
+        </w:rPr>
+        <w:fldChar w:fldCharType="end"/>
+      </w:r>
+      <w:r>
+        <w:rPr>
+          <w:i/>
+        </w:rPr>
+        <w:t xml:space="preserve"> </w:t>
+      </w:r>
+      <w:r>
+        <w:t>est représentée une capture d’écran d’un git log sur la branche « </w:t>
+      </w:r>
+      <w:proofErr w:type="gramStart"/>
+      <w:r>
+        <w:t>master</w:t>
+      </w:r>
+      <w:proofErr w:type="gramEnd"/>
+      <w:r>
+        <w:t xml:space="preserve"> » d’un projet de cours de programmation JAVA. </w:t>
+      </w:r>
+    </w:p>
+    <w:p>
+      <w:pPr>
+        <w:jc w:val="both"/>
+      </w:pPr>
+    </w:p>
+    <w:p>
+      <w:pPr>
+        <w:jc w:val="both"/>
+      </w:pPr>
+      <w:r>
+        <w:t>Il faut savoir qu’il est ensuite possible de centraliser son travail local sur une plateforme</w:t>
+      </w:r>
+      <w:r>
+        <w:t>/serveur</w:t>
+      </w:r>
+      <w:r>
+        <w:t xml:space="preserve"> </w:t>
+      </w:r>
+      <w:r>
+        <w:t xml:space="preserve">externe ou sur le </w:t>
+      </w:r>
+      <w:proofErr w:type="spellStart"/>
+      <w:r>
+        <w:t>cloud</w:t>
+      </w:r>
+      <w:proofErr w:type="spellEnd"/>
+      <w:r>
+        <w:t xml:space="preserve">, </w:t>
+      </w:r>
+      <w:r>
+        <w:t xml:space="preserve">afin d’y avoir accès à tout moment via internet, et avec éventuellement </w:t>
+      </w:r>
+      <w:r>
+        <w:t>une interfac</w:t>
+      </w:r>
+      <w:r>
+        <w:t>e plus informative et intuitive à la consultation. Par exemple, une très connue et utilisée est</w:t>
+      </w:r>
+      <w:r>
+        <w:t xml:space="preserve"> « </w:t>
+      </w:r>
+      <w:proofErr w:type="spellStart"/>
+      <w:r>
+        <w:t>GitHub</w:t>
+      </w:r>
+      <w:proofErr w:type="spellEnd"/>
+      <w:r>
+        <w:t> ».</w:t>
+      </w:r>
+    </w:p>
+    <w:p>
+      <w:pPr>
+        <w:keepNext/>
+        <w:jc w:val="center"/>
+      </w:pPr>
+      <w:r>
+        <w:rPr>
+          <w:noProof/>
+          <w:lang w:eastAsia="fr-FR"/>
+        </w:rPr>
+        <w:lastRenderedPageBreak/>
+        <w:drawing>
+          <wp:inline distT="0" distB="0" distL="0" distR="0" wp14:anchorId="2EE34F5F" wp14:editId="6168C17B">
+            <wp:extent cx="4475018" cy="4812913"/>
+            <wp:effectExtent l="0" t="0" r="1905" b="6985"/>
+            <wp:docPr id="1" name="Image 1"/>
+            <wp:cNvGraphicFramePr>
+              <a:graphicFrameLocks xmlns:a="http://schemas.openxmlformats.org/drawingml/2006/main" noChangeAspect="1"/>
+            </wp:cNvGraphicFramePr>
+            <a:graphic xmlns:a="http://schemas.openxmlformats.org/drawingml/2006/main">
+              <a:graphicData uri="http://schemas.openxmlformats.org/drawingml/2006/picture">
+                <pic:pic xmlns:pic="http://schemas.openxmlformats.org/drawingml/2006/picture">
+                  <pic:nvPicPr>
+                    <pic:cNvPr id="1" name=""/>
+                    <pic:cNvPicPr/>
+                  </pic:nvPicPr>
+                  <pic:blipFill>
+                    <a:blip r:embed="rId5"/>
+                    <a:stretch>
+                      <a:fillRect/>
+                    </a:stretch>
+                  </pic:blipFill>
+                  <pic:spPr>
+                    <a:xfrm>
+                      <a:off x="0" y="0"/>
+                      <a:ext cx="4484050" cy="4822627"/>
+                    </a:xfrm>
+                    <a:prstGeom prst="rect">
+                      <a:avLst/>
+                    </a:prstGeom>
+                  </pic:spPr>
+                </pic:pic>
+              </a:graphicData>
+            </a:graphic>
+          </wp:inline>
+        </w:drawing>
+      </w:r>
+    </w:p>
+    <w:p>
+      <w:pPr>
+        <w:pStyle w:val="Lgende"/>
+        <w:jc w:val="center"/>
+      </w:pPr>
+      <w:bookmarkStart w:id="1" w:name="_Ref462054374"/>
+      <w:r>
+        <w:t xml:space="preserve">Figure </w:t>
+      </w:r>
+      <w:fldSimple w:instr=" SEQ Figure \* ARABIC ">
+        <w:r>
+          <w:rPr>
+            <w:noProof/>
+          </w:rPr>
+          <w:t>1</w:t>
+        </w:r>
+      </w:fldSimple>
+      <w:r>
+        <w:t xml:space="preserve"> Exemple d'un git log</w:t>
+      </w:r>
+      <w:bookmarkEnd w:id="1"/>
     </w:p>
     <w:sectPr>
       <w:pgSz w:w="11906" w:h="16838"/>
@@ -834,6 +1032,25 @@
     <w:semiHidden/>
     <w:unhideWhenUsed/>
   </w:style>
+  <w:style w:type="paragraph" w:styleId="Lgende">
+    <w:name w:val="caption"/>
+    <w:basedOn w:val="Normal"/>
+    <w:next w:val="Normal"/>
+    <w:uiPriority w:val="35"/>
+    <w:unhideWhenUsed/>
+    <w:qFormat/>
+    <w:rsid w:val="00D57BD0"/>
+    <w:pPr>
+      <w:spacing w:after="200" w:line="240" w:lineRule="auto"/>
+    </w:pPr>
+    <w:rPr>
+      <w:i/>
+      <w:iCs/>
+      <w:color w:val="44546A" w:themeColor="text2"/>
+      <w:sz w:val="18"/>
+      <w:szCs w:val="18"/>
+    </w:rPr>
+  </w:style>
 </w:styles>
 </file>
 
@@ -1096,4 +1313,16 @@
     </a:ext>
   </a:extLst>
 </a:theme>
+</file>
+
+<file path=customXml/item1.xml><?xml version="1.0" encoding="utf-8"?>
+<b:Sources xmlns:b="http://schemas.openxmlformats.org/officeDocument/2006/bibliography" xmlns="http://schemas.openxmlformats.org/officeDocument/2006/bibliography" SelectedStyle="\APASixthEditionOfficeOnline.xsl" StyleName="APA" Version="6"/>
+</file>
+
+<file path=customXml/itemProps1.xml><?xml version="1.0" encoding="utf-8"?>
+<ds:datastoreItem xmlns:ds="http://schemas.openxmlformats.org/officeDocument/2006/customXml" ds:itemID="{F1777686-599A-4AFC-920A-33F910093CAB}">
+  <ds:schemaRefs>
+    <ds:schemaRef ds:uri="http://schemas.openxmlformats.org/officeDocument/2006/bibliography"/>
+  </ds:schemaRefs>
+</ds:datastoreItem>
 </file>
</xml_diff>